<commit_message>
Plan.docx: fits in one page
</commit_message>
<xml_diff>
--- a/Plan.docx
+++ b/Plan.docx
@@ -64,38 +64,41 @@
       <w:r>
         <w:t xml:space="preserve"> and working principles</w:t>
       </w:r>
+    </w:p>
+    <w:p>
+      <w:r>
+        <w:t xml:space="preserve">Primary database – original database (which </w:t>
+      </w:r>
+      <w:proofErr w:type="gramStart"/>
+      <w:r>
+        <w:t>must be replicated</w:t>
+      </w:r>
+      <w:proofErr w:type="gramEnd"/>
+      <w:r>
+        <w:t>)</w:t>
+      </w:r>
+    </w:p>
+    <w:p>
+      <w:r>
+        <w:t>Physical standby – copy of original database at physical level. Read-only. Usually resides on another server and has same structure. Receives archived logs and applies it “as is”</w:t>
+      </w:r>
+    </w:p>
+    <w:p>
+      <w:r>
+        <w:t xml:space="preserve">Logical standby – “logical” copy of database. Read-write. Can have another physical structure (files, </w:t>
+      </w:r>
+      <w:proofErr w:type="spellStart"/>
+      <w:r>
+        <w:t>tablespaces</w:t>
+      </w:r>
+      <w:proofErr w:type="spellEnd"/>
+      <w:r>
+        <w:t>, tables, indexes, etc.). Receives archived logs, construct equivalent SQL-statements and applies these statements. More inde</w:t>
+      </w:r>
       <w:bookmarkStart w:id="0" w:name="_GoBack"/>
       <w:bookmarkEnd w:id="0"/>
-    </w:p>
-    <w:p>
-      <w:r>
-        <w:t xml:space="preserve">Primary database – original database (which </w:t>
-      </w:r>
-      <w:proofErr w:type="gramStart"/>
-      <w:r>
-        <w:t>must be replicated</w:t>
-      </w:r>
-      <w:proofErr w:type="gramEnd"/>
-      <w:r>
-        <w:t>)</w:t>
-      </w:r>
-    </w:p>
-    <w:p>
-      <w:r>
-        <w:t>Physical standby – copy of original database at physical level. Read-only. Usually resides on another server and has same structure. Receives archived logs and applies it “as is”</w:t>
-      </w:r>
-    </w:p>
-    <w:p>
-      <w:r>
-        <w:t xml:space="preserve">Logical standby – “logical” copy of database. Read-write. Can have another physical structure (files, </w:t>
-      </w:r>
-      <w:proofErr w:type="spellStart"/>
-      <w:r>
-        <w:t>tablespaces</w:t>
-      </w:r>
-      <w:proofErr w:type="spellEnd"/>
-      <w:r>
-        <w:t>, tables, indexes, etc.). Receives archived logs, construct equivalent SQL-statements and applies these statements. More independent.</w:t>
+      <w:r>
+        <w:t>pendent.</w:t>
       </w:r>
     </w:p>
     <w:p>
@@ -289,7 +292,6 @@
     </w:p>
     <w:p>
       <w:r>
-        <w:lastRenderedPageBreak/>
         <w:t>Database files</w:t>
       </w:r>
     </w:p>
@@ -330,7 +332,7 @@
     </w:p>
     <w:sectPr>
       <w:pgSz w:w="12240" w:h="15840"/>
-      <w:pgMar w:top="1440" w:right="1440" w:bottom="1440" w:left="1440" w:header="720" w:footer="720" w:gutter="0"/>
+      <w:pgMar w:top="450" w:right="1440" w:bottom="270" w:left="1440" w:header="720" w:footer="720" w:gutter="0"/>
       <w:cols w:space="720"/>
       <w:docGrid w:linePitch="360"/>
     </w:sectPr>

</xml_diff>